<commit_message>
add source code link in file assignment week 3
</commit_message>
<xml_diff>
--- a/Minggu3/M3-A-BE-ISEP LUTPI NUR.docx
+++ b/Minggu3/M3-A-BE-ISEP LUTPI NUR.docx
@@ -5601,6 +5601,55 @@
       <w:pPr>
         <w:rPr>
           <w:shd w:val="clear" w:color="auto" w:fill="FFFFFF"/>
+        </w:rPr>
+      </w:pPr>
+    </w:p>
+    <w:p>
+      <w:pPr>
+        <w:rPr>
+          <w:shd w:val="clear" w:color="auto" w:fill="FFFFFF"/>
+        </w:rPr>
+      </w:pPr>
+    </w:p>
+    <w:p>
+      <w:pPr>
+        <w:rPr>
+          <w:rFonts w:ascii="Times New Roman" w:hAnsi="Times New Roman" w:cs="Times New Roman"/>
+          <w:sz w:val="24"/>
+          <w:szCs w:val="24"/>
+          <w:shd w:val="clear" w:color="auto" w:fill="FFFFFF"/>
+          <w:lang w:val="en-US"/>
+        </w:rPr>
+      </w:pPr>
+      <w:r>
+        <w:rPr>
+          <w:rFonts w:ascii="Times New Roman" w:hAnsi="Times New Roman" w:cs="Times New Roman"/>
+          <w:sz w:val="24"/>
+          <w:szCs w:val="24"/>
+          <w:shd w:val="clear" w:color="auto" w:fill="FFFFFF"/>
+          <w:lang w:val="en-US"/>
+        </w:rPr>
+        <w:t xml:space="preserve">Source Code: </w:t>
+      </w:r>
+      <w:hyperlink r:id="rId7" w:history="1">
+        <w:r>
+          <w:rPr>
+            <w:rStyle w:val="Hyperlink"/>
+            <w:rFonts w:ascii="Times New Roman" w:hAnsi="Times New Roman" w:cs="Times New Roman"/>
+            <w:sz w:val="24"/>
+            <w:szCs w:val="24"/>
+            <w:shd w:val="clear" w:color="auto" w:fill="FFFFFF"/>
+            <w:lang w:val="en-US"/>
+          </w:rPr>
+          <w:t>https://github.com/upi20/be_kawah_edukasi_batch_6/tree/master/Minggu3/tugas</w:t>
+        </w:r>
+      </w:hyperlink>
+    </w:p>
+    <w:p>
+      <w:pPr>
+        <w:rPr>
+          <w:shd w:val="clear" w:color="auto" w:fill="FFFFFF"/>
+          <w:lang w:val="en-US"/>
         </w:rPr>
       </w:pPr>
     </w:p>

</xml_diff>